<commit_message>
Added updated JS HOT 2 grade
</commit_message>
<xml_diff>
--- a/tests/JS_HOT2/HOT CH 4-5.docx
+++ b/tests/JS_HOT2/HOT CH 4-5.docx
@@ -54,7 +54,16 @@
           <w:sz w:val="32"/>
           <w:szCs w:val="32"/>
         </w:rPr>
-        <w:t>100%</w:t>
+        <w:t>9</w:t>
+      </w:r>
+      <w:r>
+        <w:rPr>
+          <w:b/>
+          <w:bCs/>
+          <w:sz w:val="32"/>
+          <w:szCs w:val="32"/>
+        </w:rPr>
+        <w:t>0%</w:t>
       </w:r>
       <w:r>
         <w:rPr>
@@ -212,6 +221,7 @@
       <w:r>
         <w:rPr>
           <w:b/>
+          <w:color w:val="FF0000"/>
         </w:rPr>
         <w:t>10pts</w:t>
       </w:r>

</xml_diff>